<commit_message>
Finished draft of literature review
</commit_message>
<xml_diff>
--- a/Interim Report/Literature Review.docx
+++ b/Interim Report/Literature Review.docx
@@ -332,8 +332,6 @@
         </w:rPr>
         <w:t>Distributed control: w Online estimation of payload mass and inertia – Lee18, distributed wrench controller – Wang18</w:t>
       </w:r>
-      <w:bookmarkStart w:id="0" w:name="_GoBack"/>
-      <w:bookmarkEnd w:id="0"/>
     </w:p>
     <w:p>
       <w:pPr>
@@ -485,57 +483,73 @@
     </w:p>
     <w:p>
       <w:pPr>
-        <w:spacing w:line="360" w:lineRule="auto"/>
-        <w:jc w:val="both"/>
-        <w:rPr>
-          <w:lang w:val="en-US"/>
-        </w:rPr>
-      </w:pPr>
-    </w:p>
-    <w:p>
-      <w:pPr>
-        <w:spacing w:line="360" w:lineRule="auto"/>
-        <w:jc w:val="both"/>
-        <w:rPr>
-          <w:lang w:val="en-US"/>
-        </w:rPr>
-      </w:pPr>
-      <w:r>
-        <w:rPr>
-          <w:lang w:val="en-US"/>
-        </w:rPr>
-        <w:t xml:space="preserve">The literature identified </w:t>
-      </w:r>
-      <w:r>
-        <w:rPr>
-          <w:lang w:val="en-US"/>
-        </w:rPr>
-        <w:t xml:space="preserve">several important requirements </w:t>
-      </w:r>
-      <w:r>
-        <w:rPr>
-          <w:lang w:val="en-US"/>
-        </w:rPr>
-        <w:t>for UAV systems</w:t>
-      </w:r>
-      <w:r>
-        <w:rPr>
-          <w:lang w:val="en-US"/>
-        </w:rPr>
-        <w:t>. In analyzing the feasibility of UAV delivery systems, d’Andrea emphasized a need for robustness in a range of environments and minimal reliance on external infrastructure</w:t>
-      </w:r>
-      <w:r>
-        <w:rPr>
-          <w:lang w:val="en-US"/>
-        </w:rPr>
-        <w:t xml:space="preserve"> </w:t>
+        <w:rPr>
+          <w:lang w:val="en-US"/>
+        </w:rPr>
+      </w:pPr>
+      <w:r>
+        <w:rPr>
+          <w:lang w:val="en-US"/>
+        </w:rPr>
+        <w:br w:type="page"/>
+      </w:r>
+    </w:p>
+    <w:p>
+      <w:pPr>
+        <w:spacing w:line="360" w:lineRule="auto"/>
+        <w:jc w:val="both"/>
+        <w:rPr>
+          <w:lang w:val="en-US"/>
+        </w:rPr>
+      </w:pPr>
+      <w:bookmarkStart w:id="0" w:name="_GoBack"/>
+      <w:bookmarkEnd w:id="0"/>
+      <w:r>
+        <w:rPr>
+          <w:lang w:val="en-US"/>
+        </w:rPr>
+        <w:lastRenderedPageBreak/>
+        <w:t xml:space="preserve">The literature survey addressed two topics: design requirements for UAV systems with a focus on CPT schemes, and </w:t>
+      </w:r>
+      <w:r>
+        <w:rPr>
+          <w:lang w:val="en-US"/>
+        </w:rPr>
+        <w:t>contemporary research on CPT schemes using UAVs. The latter topic also considered a limited selection of CPT schemes using terrestrial vehicles, to provide additional control algorithms that might be exploited for CPT.</w:t>
+      </w:r>
+    </w:p>
+    <w:p>
+      <w:pPr>
+        <w:spacing w:line="360" w:lineRule="auto"/>
+        <w:jc w:val="both"/>
+        <w:rPr>
+          <w:lang w:val="en-US"/>
+        </w:rPr>
+      </w:pPr>
+      <w:r>
+        <w:rPr>
+          <w:lang w:val="en-US"/>
+        </w:rPr>
+        <w:t>The literature identified</w:t>
+      </w:r>
+      <w:r>
+        <w:rPr>
+          <w:lang w:val="en-US"/>
+        </w:rPr>
+        <w:t xml:space="preserve"> several important requirements for UAV systems. In a</w:t>
+      </w:r>
+      <w:r>
+        <w:rPr>
+          <w:lang w:val="en-US"/>
+        </w:rPr>
+        <w:t>nalyzing the feasibility of UAV delivery systems, d’Andrea emphasized a need for robustness in a range of environments and minimal reliance on external infrastructure</w:t>
       </w:r>
       <w:sdt>
         <w:sdtPr>
           <w:rPr>
             <w:lang w:val="en-US"/>
           </w:rPr>
-          <w:id w:val="-1204327071"/>
+          <w:id w:val="2088111559"/>
           <w:citation/>
         </w:sdtPr>
         <w:sdtContent>
@@ -558,7 +572,7 @@
             <w:rPr>
               <w:noProof/>
             </w:rPr>
-            <w:t>[9]</w:t>
+            <w:t xml:space="preserve"> [1]</w:t>
           </w:r>
           <w:r>
             <w:rPr>
@@ -572,14 +586,20 @@
         <w:rPr>
           <w:lang w:val="en-US"/>
         </w:rPr>
-        <w:t>. Tomic et al. explicitly identified the following design requirements</w:t>
+        <w:t>.</w:t>
+      </w:r>
+      <w:r>
+        <w:rPr>
+          <w:lang w:val="en-US"/>
+        </w:rPr>
+        <w:t xml:space="preserve"> Tomic et al. explicitly identified the following design requirements</w:t>
       </w:r>
       <w:sdt>
         <w:sdtPr>
           <w:rPr>
             <w:lang w:val="en-US"/>
           </w:rPr>
-          <w:id w:val="718399736"/>
+          <w:id w:val="660971146"/>
           <w:citation/>
         </w:sdtPr>
         <w:sdtContent>
@@ -602,13 +622,7 @@
             <w:rPr>
               <w:noProof/>
             </w:rPr>
-            <w:t xml:space="preserve"> </w:t>
-          </w:r>
-          <w:r>
-            <w:rPr>
-              <w:noProof/>
-            </w:rPr>
-            <w:t>[10]</w:t>
+            <w:t xml:space="preserve"> [2]</w:t>
           </w:r>
           <w:r>
             <w:rPr>
@@ -662,8 +676,13 @@
         <w:rPr>
           <w:lang w:val="en-US"/>
         </w:rPr>
-        <w:lastRenderedPageBreak/>
-        <w:t>Robust flight capabilities</w:t>
+        <w:t>Robust flight capabilit</w:t>
+      </w:r>
+      <w:r>
+        <w:rPr>
+          <w:lang w:val="en-US"/>
+        </w:rPr>
+        <w:t>ies</w:t>
       </w:r>
     </w:p>
     <w:p>
@@ -683,20 +702,26 @@
         <w:rPr>
           <w:lang w:val="en-US"/>
         </w:rPr>
-        <w:t>Autonomous operation, onboard decision making (this requires control algorithms with lower computational complexity</w:t>
-      </w:r>
-      <w:r>
-        <w:rPr>
-          <w:lang w:val="en-US"/>
-        </w:rPr>
-        <w:t xml:space="preserve"> </w:t>
+        <w:t>Autonomous</w:t>
+      </w:r>
+      <w:r>
+        <w:rPr>
+          <w:lang w:val="en-US"/>
+        </w:rPr>
+        <w:t>,</w:t>
+      </w:r>
+      <w:r>
+        <w:rPr>
+          <w:lang w:val="en-US"/>
+        </w:rPr>
+        <w:t xml:space="preserve"> onboard decision making (this requires control algorithms with lower computational complexity</w:t>
       </w:r>
       <w:sdt>
         <w:sdtPr>
           <w:rPr>
             <w:lang w:val="en-US"/>
           </w:rPr>
-          <w:id w:val="-437906636"/>
+          <w:id w:val="-1971507505"/>
           <w:citation/>
         </w:sdtPr>
         <w:sdtContent>
@@ -719,7 +744,7 @@
             <w:rPr>
               <w:noProof/>
             </w:rPr>
-            <w:t>[7]</w:t>
+            <w:t xml:space="preserve"> [3]</w:t>
           </w:r>
           <w:r>
             <w:rPr>
@@ -753,7 +778,31 @@
         <w:rPr>
           <w:lang w:val="en-US"/>
         </w:rPr>
-        <w:t>Modular and flexible sensor and planning capabilities</w:t>
+        <w:t>Modular and flexible sens</w:t>
+      </w:r>
+      <w:r>
+        <w:rPr>
+          <w:lang w:val="en-US"/>
+        </w:rPr>
+        <w:t>ing</w:t>
+      </w:r>
+      <w:r>
+        <w:rPr>
+          <w:lang w:val="en-US"/>
+        </w:rPr>
+        <w:t xml:space="preserve"> and </w:t>
+      </w:r>
+      <w:r>
+        <w:rPr>
+          <w:lang w:val="en-US"/>
+        </w:rPr>
+        <w:t>control</w:t>
+      </w:r>
+      <w:r>
+        <w:rPr>
+          <w:lang w:val="en-US"/>
+        </w:rPr>
+        <w:t xml:space="preserve"> capabilities</w:t>
       </w:r>
     </w:p>
     <w:p>
@@ -773,29 +822,47 @@
         <w:rPr>
           <w:lang w:val="en-US"/>
         </w:rPr>
-        <w:t>Independence from external navigation aids</w:t>
-      </w:r>
-    </w:p>
-    <w:p>
-      <w:pPr>
-        <w:spacing w:line="360" w:lineRule="auto"/>
-        <w:jc w:val="both"/>
-        <w:rPr>
-          <w:lang w:val="en-US"/>
-        </w:rPr>
-      </w:pPr>
-      <w:r>
-        <w:rPr>
-          <w:lang w:val="en-US"/>
-        </w:rPr>
-        <w:t xml:space="preserve">Specific to CPT schemes, Gimenez et al. ordered several common objectives in a hierarchy  </w:t>
+        <w:t xml:space="preserve">No </w:t>
+      </w:r>
+      <w:r>
+        <w:rPr>
+          <w:lang w:val="en-US"/>
+        </w:rPr>
+        <w:t>dependen</w:t>
+      </w:r>
+      <w:r>
+        <w:rPr>
+          <w:lang w:val="en-US"/>
+        </w:rPr>
+        <w:t xml:space="preserve">ce on </w:t>
+      </w:r>
+      <w:r>
+        <w:rPr>
+          <w:lang w:val="en-US"/>
+        </w:rPr>
+        <w:t>external navigation aids</w:t>
+      </w:r>
+    </w:p>
+    <w:p>
+      <w:pPr>
+        <w:spacing w:line="360" w:lineRule="auto"/>
+        <w:jc w:val="both"/>
+        <w:rPr>
+          <w:lang w:val="en-US"/>
+        </w:rPr>
+      </w:pPr>
+      <w:r>
+        <w:rPr>
+          <w:lang w:val="en-US"/>
+        </w:rPr>
+        <w:t>Specific to CPT schemes, Gimenez et al. ordered several common objectives in a hierarchy</w:t>
       </w:r>
       <w:sdt>
         <w:sdtPr>
           <w:rPr>
             <w:lang w:val="en-US"/>
           </w:rPr>
-          <w:id w:val="-1673869303"/>
+          <w:id w:val="773825919"/>
           <w:citation/>
         </w:sdtPr>
         <w:sdtContent>
@@ -818,7 +885,7 @@
             <w:rPr>
               <w:noProof/>
             </w:rPr>
-            <w:t>[11]</w:t>
+            <w:t xml:space="preserve"> [4]</w:t>
           </w:r>
           <w:r>
             <w:rPr>
@@ -852,14 +919,38 @@
         <w:rPr>
           <w:lang w:val="en-US"/>
         </w:rPr>
-        <w:t xml:space="preserve">Avoid obstacles (also featured in </w:t>
+        <w:t>O</w:t>
+      </w:r>
+      <w:r>
+        <w:rPr>
+          <w:lang w:val="en-US"/>
+        </w:rPr>
+        <w:t>bstacle</w:t>
+      </w:r>
+      <w:r>
+        <w:rPr>
+          <w:lang w:val="en-US"/>
+        </w:rPr>
+        <w:t xml:space="preserve"> avoidance</w:t>
+      </w:r>
+      <w:r>
+        <w:rPr>
+          <w:lang w:val="en-US"/>
+        </w:rPr>
+        <w:t xml:space="preserve"> (also featured in</w:t>
+      </w:r>
+      <w:r>
+        <w:rPr>
+          <w:lang w:val="en-US"/>
+        </w:rPr>
+        <w:t xml:space="preserve"> </w:t>
       </w:r>
       <w:sdt>
         <w:sdtPr>
           <w:rPr>
             <w:lang w:val="en-US"/>
           </w:rPr>
-          <w:id w:val="1324630523"/>
+          <w:id w:val="587278314"/>
           <w:citation/>
         </w:sdtPr>
         <w:sdtContent>
@@ -870,7 +961,7 @@
             <w:fldChar w:fldCharType="begin"/>
           </w:r>
           <w:r>
-            <w:instrText xml:space="preserve"> CITATION FRu18 \l 3081 </w:instrText>
+            <w:instrText xml:space="preserve"> CITATION STa15 \l 3081 </w:instrText>
           </w:r>
           <w:r>
             <w:rPr>
@@ -882,7 +973,7 @@
             <w:rPr>
               <w:noProof/>
             </w:rPr>
-            <w:t>[12]</w:t>
+            <w:t>[3]</w:t>
           </w:r>
           <w:r>
             <w:rPr>
@@ -896,20 +987,20 @@
         <w:rPr>
           <w:lang w:val="en-US"/>
         </w:rPr>
+        <w:t xml:space="preserve"> and</w:t>
+      </w:r>
+      <w:r>
+        <w:rPr>
+          <w:lang w:val="en-US"/>
+        </w:rPr>
         <w:t xml:space="preserve"> </w:t>
-      </w:r>
-      <w:r>
-        <w:rPr>
-          <w:lang w:val="en-US"/>
-        </w:rPr>
-        <w:t>and</w:t>
       </w:r>
       <w:sdt>
         <w:sdtPr>
           <w:rPr>
             <w:lang w:val="en-US"/>
           </w:rPr>
-          <w:id w:val="1237972212"/>
+          <w:id w:val="408197098"/>
           <w:citation/>
         </w:sdtPr>
         <w:sdtContent>
@@ -920,7 +1011,7 @@
             <w:fldChar w:fldCharType="begin"/>
           </w:r>
           <w:r>
-            <w:instrText xml:space="preserve"> CITATION STa15 \l 3081 </w:instrText>
+            <w:instrText xml:space="preserve"> CITATION FRu18 \l 3081 </w:instrText>
           </w:r>
           <w:r>
             <w:rPr>
@@ -932,13 +1023,7 @@
             <w:rPr>
               <w:noProof/>
             </w:rPr>
-            <w:t xml:space="preserve"> </w:t>
-          </w:r>
-          <w:r>
-            <w:rPr>
-              <w:noProof/>
-            </w:rPr>
-            <w:t>[7]</w:t>
+            <w:t>[5]</w:t>
           </w:r>
           <w:r>
             <w:rPr>
@@ -992,7 +1077,7 @@
         <w:rPr>
           <w:lang w:val="en-US"/>
         </w:rPr>
-        <w:t>Maintain safe distances between vehicles to avoid collisions or undesirable separation</w:t>
+        <w:t>Avoid collisions and excessive separation between agents</w:t>
       </w:r>
     </w:p>
     <w:p>
@@ -1012,7 +1097,25 @@
         <w:rPr>
           <w:lang w:val="en-US"/>
         </w:rPr>
-        <w:t>Properly distribute the load weight between vehicles</w:t>
+        <w:t>Evenly</w:t>
+      </w:r>
+      <w:r>
+        <w:rPr>
+          <w:lang w:val="en-US"/>
+        </w:rPr>
+        <w:t xml:space="preserve"> distribute the </w:t>
+      </w:r>
+      <w:r>
+        <w:rPr>
+          <w:lang w:val="en-US"/>
+        </w:rPr>
+        <w:t>pay</w:t>
+      </w:r>
+      <w:r>
+        <w:rPr>
+          <w:lang w:val="en-US"/>
+        </w:rPr>
+        <w:t>load weight between vehicles</w:t>
       </w:r>
     </w:p>
     <w:p>
@@ -1032,70 +1135,32 @@
         <w:rPr>
           <w:lang w:val="en-US"/>
         </w:rPr>
-        <w:t>Follow a predetermined trajectory to reduce oscillations caused by external factors such as wind. (This is incompatible with fast and aggressive agent maneuvers</w:t>
-      </w:r>
-      <w:r>
-        <w:t xml:space="preserve"> </w:t>
-      </w:r>
-      <w:sdt>
-        <w:sdtPr>
-          <w:id w:val="-567646031"/>
-          <w:citation/>
-        </w:sdtPr>
-        <w:sdtContent>
-          <w:r>
-            <w:fldChar w:fldCharType="begin"/>
-          </w:r>
-          <w:r>
-            <w:instrText xml:space="preserve"> CITATION STa15 \l 3081 </w:instrText>
-          </w:r>
-          <w:r>
-            <w:fldChar w:fldCharType="separate"/>
-          </w:r>
-          <w:r>
-            <w:rPr>
-              <w:noProof/>
-            </w:rPr>
-            <w:t>[7]</w:t>
-          </w:r>
-          <w:r>
-            <w:fldChar w:fldCharType="end"/>
-          </w:r>
-        </w:sdtContent>
-      </w:sdt>
-      <w:r>
-        <w:rPr>
-          <w:lang w:val="en-US"/>
-        </w:rPr>
-        <w:t>)</w:t>
-      </w:r>
-    </w:p>
-    <w:p>
-      <w:pPr>
-        <w:spacing w:line="360" w:lineRule="auto"/>
-        <w:jc w:val="both"/>
-        <w:rPr>
-          <w:lang w:val="en-US"/>
-        </w:rPr>
-      </w:pPr>
-      <w:r>
-        <w:rPr>
-          <w:lang w:val="en-US"/>
-        </w:rPr>
-        <w:t xml:space="preserve">Once the </w:t>
-      </w:r>
-      <w:r>
-        <w:rPr>
-          <w:lang w:val="en-US"/>
-        </w:rPr>
-        <w:t xml:space="preserve">objectives are known, Gimenez et al recommend that an appropriate control strategy be chosen. Many classes of control algorithms have been successfully applied to CPT, including PID techniques </w:t>
+        <w:t>R</w:t>
+      </w:r>
+      <w:r>
+        <w:rPr>
+          <w:lang w:val="en-US"/>
+        </w:rPr>
+        <w:t xml:space="preserve">educe oscillations caused by external </w:t>
+      </w:r>
+      <w:r>
+        <w:rPr>
+          <w:lang w:val="en-US"/>
+        </w:rPr>
+        <w:t>disturbances</w:t>
+      </w:r>
+      <w:r>
+        <w:rPr>
+          <w:lang w:val="en-US"/>
+        </w:rPr>
+        <w:t xml:space="preserve"> such as wind (incompatible with fast and aggressive agent maneuvers</w:t>
       </w:r>
       <w:sdt>
         <w:sdtPr>
           <w:rPr>
             <w:lang w:val="en-US"/>
           </w:rPr>
-          <w:id w:val="1541701043"/>
+          <w:id w:val="-1670863593"/>
           <w:citation/>
         </w:sdtPr>
         <w:sdtContent>
@@ -1106,10 +1171,7 @@
             <w:fldChar w:fldCharType="begin"/>
           </w:r>
           <w:r>
-            <w:rPr>
-              <w:rStyle w:val="EndnoteReference"/>
-            </w:rPr>
-            <w:instrText xml:space="preserve"> CITATION NMi11 \l 3081 </w:instrText>
+            <w:instrText xml:space="preserve"> CITATION STa15 \l 3081 </w:instrText>
           </w:r>
           <w:r>
             <w:rPr>
@@ -1121,7 +1183,7 @@
             <w:rPr>
               <w:noProof/>
             </w:rPr>
-            <w:t>[4]</w:t>
+            <w:t xml:space="preserve"> [3]</w:t>
           </w:r>
           <w:r>
             <w:rPr>
@@ -1135,10 +1197,70 @@
         <w:rPr>
           <w:lang w:val="en-US"/>
         </w:rPr>
+        <w:t>)</w:t>
+      </w:r>
+    </w:p>
+    <w:p>
+      <w:pPr>
+        <w:spacing w:line="360" w:lineRule="auto"/>
+        <w:jc w:val="both"/>
+        <w:rPr>
+          <w:lang w:val="en-US"/>
+        </w:rPr>
+      </w:pPr>
+      <w:r>
+        <w:rPr>
+          <w:lang w:val="en-US"/>
+        </w:rPr>
+        <w:t>Once the objectives are known, Gimenez et al</w:t>
+      </w:r>
+      <w:r>
+        <w:rPr>
+          <w:lang w:val="en-US"/>
+        </w:rPr>
         <w:t>.</w:t>
       </w:r>
       <w:r>
         <w:rPr>
+          <w:lang w:val="en-US"/>
+        </w:rPr>
+        <w:t xml:space="preserve"> recommend that an appropriate control </w:t>
+      </w:r>
+      <w:r>
+        <w:rPr>
+          <w:lang w:val="en-US"/>
+        </w:rPr>
+        <w:t>solution</w:t>
+      </w:r>
+      <w:r>
+        <w:rPr>
+          <w:lang w:val="en-US"/>
+        </w:rPr>
+        <w:t xml:space="preserve"> be chosen. </w:t>
+      </w:r>
+    </w:p>
+    <w:p>
+      <w:pPr>
+        <w:spacing w:line="360" w:lineRule="auto"/>
+        <w:jc w:val="both"/>
+        <w:rPr>
+          <w:lang w:val="en-US"/>
+        </w:rPr>
+      </w:pPr>
+      <w:r>
+        <w:rPr>
+          <w:lang w:val="en-US"/>
+        </w:rPr>
+        <w:t>CPT schemes may be classified according to</w:t>
+      </w:r>
+      <w:r>
+        <w:rPr>
+          <w:lang w:val="en-US"/>
+        </w:rPr>
+        <w:t xml:space="preserve"> their design.</w:t>
+      </w:r>
+      <w:r>
+        <w:rPr>
           <w:rStyle w:val="FootnoteReference"/>
           <w:lang w:val="en-US"/>
         </w:rPr>
@@ -1148,651 +1270,501 @@
         <w:rPr>
           <w:lang w:val="en-US"/>
         </w:rPr>
+        <w:t xml:space="preserve"> An important design choice is the vehicle type: UAVs allow for maneuvers in three dimensions but </w:t>
+      </w:r>
+      <w:r>
+        <w:rPr>
+          <w:lang w:val="en-US"/>
+        </w:rPr>
+        <w:t xml:space="preserve">may </w:t>
+      </w:r>
+      <w:r>
+        <w:rPr>
+          <w:lang w:val="en-US"/>
+        </w:rPr>
+        <w:t>have shorter mission durations than terrestrial vehicles due to</w:t>
+      </w:r>
+      <w:r>
+        <w:rPr>
+          <w:lang w:val="en-US"/>
+        </w:rPr>
+        <w:t xml:space="preserve"> their</w:t>
+      </w:r>
+      <w:r>
+        <w:rPr>
+          <w:lang w:val="en-US"/>
+        </w:rPr>
+        <w:t xml:space="preserve"> limited </w:t>
+      </w:r>
+      <w:r>
+        <w:rPr>
+          <w:lang w:val="en-US"/>
+        </w:rPr>
+        <w:t xml:space="preserve">onboard </w:t>
+      </w:r>
+      <w:r>
+        <w:rPr>
+          <w:lang w:val="en-US"/>
+        </w:rPr>
+        <w:t xml:space="preserve">battery </w:t>
+      </w:r>
+      <w:r>
+        <w:rPr>
+          <w:lang w:val="en-US"/>
+        </w:rPr>
+        <w:t>life</w:t>
+      </w:r>
+      <w:r>
+        <w:rPr>
+          <w:lang w:val="en-US"/>
+        </w:rPr>
+        <w:t>. One must also consider whether the agents have a uniform or heterogeneous design (perhaps reflecting task specializations). After selecting the vehicle type and formation composition, a method for interacting with the payload can be chosen</w:t>
+      </w:r>
+      <w:r>
+        <w:rPr>
+          <w:lang w:val="en-US"/>
+        </w:rPr>
+        <w:t xml:space="preserve">. </w:t>
+      </w:r>
+      <w:r>
+        <w:rPr>
+          <w:lang w:val="en-US"/>
+        </w:rPr>
+        <w:t>Inspired by research on slung-load systems, s</w:t>
+      </w:r>
+      <w:r>
+        <w:rPr>
+          <w:lang w:val="en-US"/>
+        </w:rPr>
+        <w:t>uspension by cables</w:t>
+      </w:r>
+      <w:r>
+        <w:rPr>
+          <w:lang w:val="en-US"/>
+        </w:rPr>
         <w:t xml:space="preserve"> </w:t>
       </w:r>
-    </w:p>
-    <w:p>
-      <w:pPr>
-        <w:spacing w:line="360" w:lineRule="auto"/>
-        <w:jc w:val="both"/>
-        <w:rPr>
-          <w:lang w:val="en-US"/>
-        </w:rPr>
-      </w:pPr>
-      <w:r>
-        <w:rPr>
-          <w:lang w:val="en-US"/>
-        </w:rPr>
-        <w:t>Regarding control architectures, earlier CPT schemes focused on centralized control, while recent proposals have shown a trend towards decentralized control. For example, Michael et al. implemented a ‘leader-follower’ system in which one agent’s trajectory is tracked by the other</w:t>
-      </w:r>
-      <w:sdt>
-        <w:sdtPr>
-          <w:rPr>
-            <w:lang w:val="en-US"/>
-          </w:rPr>
-          <w:id w:val="-2068479109"/>
-          <w:citation/>
-        </w:sdtPr>
-        <w:sdtContent>
-          <w:r>
-            <w:rPr>
-              <w:lang w:val="en-US"/>
-            </w:rPr>
-            <w:fldChar w:fldCharType="begin"/>
-          </w:r>
-          <w:r>
-            <w:instrText xml:space="preserve"> CITATION NMi11 \l 3081 </w:instrText>
-          </w:r>
-          <w:r>
-            <w:rPr>
-              <w:lang w:val="en-US"/>
-            </w:rPr>
-            <w:fldChar w:fldCharType="separate"/>
-          </w:r>
-          <w:r>
-            <w:rPr>
-              <w:noProof/>
-            </w:rPr>
-            <w:t xml:space="preserve"> </w:t>
-          </w:r>
-          <w:r>
-            <w:rPr>
-              <w:noProof/>
-            </w:rPr>
-            <w:t>[4]</w:t>
-          </w:r>
-          <w:r>
-            <w:rPr>
-              <w:lang w:val="en-US"/>
-            </w:rPr>
-            <w:fldChar w:fldCharType="end"/>
-          </w:r>
-        </w:sdtContent>
-      </w:sdt>
-      <w:r>
-        <w:rPr>
-          <w:lang w:val="en-US"/>
-        </w:rPr>
-        <w:t>.  Gassner et a</w:t>
-      </w:r>
-      <w:r>
-        <w:rPr>
-          <w:lang w:val="en-US"/>
-        </w:rPr>
-        <w:t xml:space="preserve">l. </w:t>
-      </w:r>
-      <w:r>
-        <w:rPr>
-          <w:lang w:val="en-US"/>
-        </w:rPr>
-        <w:t xml:space="preserve">have </w:t>
-      </w:r>
-      <w:r>
-        <w:rPr>
-          <w:lang w:val="en-US"/>
-        </w:rPr>
-        <w:t>combined this formation with a novel mutual localization method to eliminate explicit communication between agents</w:t>
-      </w:r>
-      <w:sdt>
-        <w:sdtPr>
-          <w:rPr>
-            <w:lang w:val="en-US"/>
-          </w:rPr>
-          <w:id w:val="-1821878354"/>
-          <w:citation/>
-        </w:sdtPr>
-        <w:sdtContent>
-          <w:r>
-            <w:rPr>
-              <w:lang w:val="en-US"/>
-            </w:rPr>
-            <w:fldChar w:fldCharType="begin"/>
-          </w:r>
-          <w:r>
-            <w:instrText xml:space="preserve"> CITATION MGa17 \l 3081 </w:instrText>
-          </w:r>
-          <w:r>
-            <w:rPr>
-              <w:lang w:val="en-US"/>
-            </w:rPr>
-            <w:fldChar w:fldCharType="separate"/>
-          </w:r>
-          <w:r>
-            <w:rPr>
-              <w:noProof/>
-            </w:rPr>
-            <w:t xml:space="preserve"> </w:t>
-          </w:r>
-          <w:r>
-            <w:rPr>
-              <w:noProof/>
-            </w:rPr>
-            <w:t>[8]</w:t>
-          </w:r>
-          <w:r>
-            <w:rPr>
-              <w:lang w:val="en-US"/>
-            </w:rPr>
-            <w:fldChar w:fldCharType="end"/>
-          </w:r>
-        </w:sdtContent>
-      </w:sdt>
-      <w:r>
-        <w:rPr>
-          <w:lang w:val="en-US"/>
-        </w:rPr>
-        <w:t>. Other scenarios may require some communication between agents, justifying a distributed control architecture</w:t>
-      </w:r>
-      <w:sdt>
-        <w:sdtPr>
-          <w:rPr>
-            <w:lang w:val="en-US"/>
-          </w:rPr>
-          <w:id w:val="2046482961"/>
-          <w:citation/>
-        </w:sdtPr>
-        <w:sdtContent>
-          <w:r>
-            <w:rPr>
-              <w:lang w:val="en-US"/>
-            </w:rPr>
-            <w:fldChar w:fldCharType="begin"/>
-          </w:r>
-          <w:r>
-            <w:instrText xml:space="preserve"> CITATION HLe18 \l 3081 </w:instrText>
-          </w:r>
-          <w:r>
-            <w:rPr>
-              <w:lang w:val="en-US"/>
-            </w:rPr>
-            <w:fldChar w:fldCharType="separate"/>
-          </w:r>
-          <w:r>
-            <w:rPr>
-              <w:noProof/>
-            </w:rPr>
-            <w:t xml:space="preserve"> </w:t>
-          </w:r>
-          <w:r>
-            <w:rPr>
-              <w:noProof/>
-            </w:rPr>
-            <w:t>[13]</w:t>
-          </w:r>
-          <w:r>
-            <w:rPr>
-              <w:lang w:val="en-US"/>
-            </w:rPr>
-            <w:fldChar w:fldCharType="end"/>
-          </w:r>
-        </w:sdtContent>
-      </w:sdt>
+      <w:r>
+        <w:rPr>
+          <w:lang w:val="en-US"/>
+        </w:rPr>
+        <w:t>enables more versatile maneuvering but is ineffective for exerting non-tensile force</w:t>
+      </w:r>
+      <w:r>
+        <w:rPr>
+          <w:lang w:val="en-US"/>
+        </w:rPr>
+        <w:t>s. R</w:t>
+      </w:r>
+      <w:r>
+        <w:rPr>
+          <w:lang w:val="en-US"/>
+        </w:rPr>
+        <w:t>igid attachment to agent bodie</w:t>
+      </w:r>
+      <w:r>
+        <w:rPr>
+          <w:lang w:val="en-US"/>
+        </w:rPr>
+        <w:t xml:space="preserve">s allows </w:t>
+      </w:r>
+      <w:r>
+        <w:rPr>
+          <w:lang w:val="en-US"/>
+        </w:rPr>
+        <w:lastRenderedPageBreak/>
+        <w:t>direct inference of the payload’s location with respect to the agents but may not be suitable for all payload sizes and shapes, hence is used less frequently in load transportation</w:t>
+      </w:r>
       <w:r>
         <w:rPr>
           <w:lang w:val="en-US"/>
         </w:rPr>
         <w:t>.</w:t>
       </w:r>
-    </w:p>
-    <w:p>
-      <w:pPr>
-        <w:spacing w:line="360" w:lineRule="auto"/>
-        <w:jc w:val="both"/>
-        <w:rPr>
-          <w:lang w:val="en-US"/>
-        </w:rPr>
-      </w:pPr>
-      <w:r>
-        <w:rPr>
-          <w:lang w:val="en-US"/>
-        </w:rPr>
-        <w:t xml:space="preserve">The control strategy may be dictated by the choice of payload configuration. Two common </w:t>
-      </w:r>
-      <w:r>
-        <w:rPr>
-          <w:lang w:val="en-US"/>
-        </w:rPr>
-        <w:t>attachment methods</w:t>
-      </w:r>
-      <w:r>
-        <w:rPr>
-          <w:lang w:val="en-US"/>
-        </w:rPr>
-        <w:t xml:space="preserve"> exist for CPT schemes with UAVs</w:t>
-      </w:r>
-      <w:r>
-        <w:rPr>
-          <w:lang w:val="en-US"/>
-        </w:rPr>
-        <w:t>:</w:t>
-      </w:r>
-      <w:r>
-        <w:rPr>
-          <w:lang w:val="en-US"/>
-        </w:rPr>
-        <w:t xml:space="preserve"> grasp</w:t>
-      </w:r>
-      <w:r>
-        <w:rPr>
-          <w:lang w:val="en-US"/>
-        </w:rPr>
-        <w:t>ing</w:t>
-      </w:r>
-      <w:r>
-        <w:rPr>
-          <w:lang w:val="en-US"/>
-        </w:rPr>
-        <w:t xml:space="preserve"> the payload rigidly and suspend</w:t>
-      </w:r>
-      <w:r>
-        <w:rPr>
-          <w:lang w:val="en-US"/>
-        </w:rPr>
-        <w:t>ing</w:t>
-      </w:r>
-      <w:r>
-        <w:rPr>
-          <w:lang w:val="en-US"/>
-        </w:rPr>
-        <w:t xml:space="preserve"> the payload by cables. Rigid grasping is explored in</w:t>
-      </w:r>
-      <w:sdt>
-        <w:sdtPr>
-          <w:rPr>
-            <w:lang w:val="en-US"/>
-          </w:rPr>
-          <w:id w:val="-277493976"/>
-          <w:citation/>
-        </w:sdtPr>
-        <w:sdtContent>
-          <w:r>
-            <w:rPr>
-              <w:lang w:val="en-US"/>
-            </w:rPr>
-            <w:fldChar w:fldCharType="begin"/>
-          </w:r>
-          <w:r>
-            <w:instrText xml:space="preserve"> CITATION DMe13 \l 3081 </w:instrText>
-          </w:r>
-          <w:r>
-            <w:rPr>
-              <w:lang w:val="en-US"/>
-            </w:rPr>
-            <w:fldChar w:fldCharType="separate"/>
-          </w:r>
-          <w:r>
-            <w:rPr>
-              <w:noProof/>
-            </w:rPr>
-            <w:t xml:space="preserve"> </w:t>
-          </w:r>
-          <w:r>
-            <w:rPr>
-              <w:noProof/>
-            </w:rPr>
-            <w:t>[5]</w:t>
-          </w:r>
-          <w:r>
-            <w:rPr>
-              <w:lang w:val="en-US"/>
-            </w:rPr>
-            <w:fldChar w:fldCharType="end"/>
-          </w:r>
-        </w:sdtContent>
-      </w:sdt>
-      <w:r>
-        <w:rPr>
-          <w:lang w:val="en-US"/>
-        </w:rPr>
-        <w:t>,</w:t>
-      </w:r>
-      <w:sdt>
-        <w:sdtPr>
-          <w:rPr>
-            <w:lang w:val="en-US"/>
-          </w:rPr>
-          <w:id w:val="989516567"/>
-          <w:citation/>
-        </w:sdtPr>
-        <w:sdtContent>
-          <w:r>
-            <w:rPr>
-              <w:lang w:val="en-US"/>
-            </w:rPr>
-            <w:fldChar w:fldCharType="begin"/>
-          </w:r>
-          <w:r>
-            <w:instrText xml:space="preserve"> CITATION HLe18 \l 3081 </w:instrText>
-          </w:r>
-          <w:r>
-            <w:rPr>
-              <w:lang w:val="en-US"/>
-            </w:rPr>
-            <w:fldChar w:fldCharType="separate"/>
-          </w:r>
-          <w:r>
-            <w:rPr>
-              <w:noProof/>
-            </w:rPr>
-            <w:t xml:space="preserve"> </w:t>
-          </w:r>
-          <w:r>
-            <w:rPr>
-              <w:noProof/>
-            </w:rPr>
-            <w:t>[13]</w:t>
-          </w:r>
-          <w:r>
-            <w:rPr>
-              <w:lang w:val="en-US"/>
-            </w:rPr>
-            <w:fldChar w:fldCharType="end"/>
-          </w:r>
-        </w:sdtContent>
-      </w:sdt>
-      <w:r>
-        <w:rPr>
-          <w:lang w:val="en-US"/>
-        </w:rPr>
-        <w:t xml:space="preserve"> and</w:t>
-      </w:r>
-      <w:sdt>
-        <w:sdtPr>
-          <w:rPr>
-            <w:lang w:val="en-US"/>
-          </w:rPr>
-          <w:id w:val="-1545289878"/>
-          <w:citation/>
-        </w:sdtPr>
-        <w:sdtContent>
-          <w:r>
-            <w:rPr>
-              <w:lang w:val="en-US"/>
-            </w:rPr>
-            <w:fldChar w:fldCharType="begin"/>
-          </w:r>
-          <w:r>
-            <w:instrText xml:space="preserve"> CITATION GLo18 \l 3081 </w:instrText>
-          </w:r>
-          <w:r>
-            <w:rPr>
-              <w:lang w:val="en-US"/>
-            </w:rPr>
-            <w:fldChar w:fldCharType="separate"/>
-          </w:r>
-          <w:r>
-            <w:rPr>
-              <w:noProof/>
-            </w:rPr>
-            <w:t xml:space="preserve"> </w:t>
-          </w:r>
-          <w:r>
-            <w:rPr>
-              <w:noProof/>
-            </w:rPr>
-            <w:t>[14]</w:t>
-          </w:r>
-          <w:r>
-            <w:rPr>
-              <w:lang w:val="en-US"/>
-            </w:rPr>
-            <w:fldChar w:fldCharType="end"/>
-          </w:r>
-        </w:sdtContent>
-      </w:sdt>
-      <w:r>
-        <w:rPr>
-          <w:lang w:val="en-US"/>
-        </w:rPr>
-        <w:t xml:space="preserve">. This configuration enables agents to infer the payload’s location with respect to themselves but may not be suitable for all payload sizes and shapes. Cable suspension is more common, as it builds on existing research </w:t>
-      </w:r>
-      <w:r>
-        <w:rPr>
-          <w:lang w:val="en-US"/>
-        </w:rPr>
-        <w:t>about</w:t>
-      </w:r>
-      <w:r>
-        <w:rPr>
-          <w:lang w:val="en-US"/>
-        </w:rPr>
-        <w:t xml:space="preserve"> single-UAV slung-load systems</w:t>
-      </w:r>
-      <w:sdt>
-        <w:sdtPr>
-          <w:rPr>
-            <w:lang w:val="en-US"/>
-          </w:rPr>
-          <w:id w:val="1037777768"/>
-          <w:citation/>
-        </w:sdtPr>
-        <w:sdtContent>
-          <w:r>
-            <w:rPr>
-              <w:lang w:val="en-US"/>
-            </w:rPr>
-            <w:fldChar w:fldCharType="begin"/>
-          </w:r>
-          <w:r>
-            <w:instrText xml:space="preserve"> CITATION NTo17 \l 3081 </w:instrText>
-          </w:r>
-          <w:r>
-            <w:rPr>
-              <w:lang w:val="en-US"/>
-            </w:rPr>
-            <w:fldChar w:fldCharType="separate"/>
-          </w:r>
-          <w:r>
-            <w:rPr>
-              <w:noProof/>
-            </w:rPr>
-            <w:t xml:space="preserve"> </w:t>
-          </w:r>
-          <w:r>
-            <w:rPr>
-              <w:noProof/>
-            </w:rPr>
-            <w:t>[3]</w:t>
-          </w:r>
-          <w:r>
-            <w:rPr>
-              <w:lang w:val="en-US"/>
-            </w:rPr>
-            <w:fldChar w:fldCharType="end"/>
-          </w:r>
-        </w:sdtContent>
-      </w:sdt>
-      <w:sdt>
-        <w:sdtPr>
-          <w:rPr>
-            <w:lang w:val="en-US"/>
-          </w:rPr>
-          <w:id w:val="-1918162232"/>
-          <w:citation/>
-        </w:sdtPr>
-        <w:sdtContent>
-          <w:r>
-            <w:rPr>
-              <w:lang w:val="en-US"/>
-            </w:rPr>
-            <w:fldChar w:fldCharType="begin"/>
-          </w:r>
-          <w:r>
-            <w:instrText xml:space="preserve"> CITATION NMi11 \l 3081 </w:instrText>
-          </w:r>
-          <w:r>
-            <w:rPr>
-              <w:lang w:val="en-US"/>
-            </w:rPr>
-            <w:fldChar w:fldCharType="separate"/>
-          </w:r>
-          <w:r>
-            <w:rPr>
-              <w:noProof/>
-            </w:rPr>
-            <w:t xml:space="preserve"> </w:t>
-          </w:r>
-          <w:r>
-            <w:rPr>
-              <w:noProof/>
-            </w:rPr>
-            <w:t>[4]</w:t>
-          </w:r>
-          <w:r>
-            <w:rPr>
-              <w:lang w:val="en-US"/>
-            </w:rPr>
-            <w:fldChar w:fldCharType="end"/>
-          </w:r>
-        </w:sdtContent>
-      </w:sdt>
+      <w:r>
+        <w:rPr>
+          <w:lang w:val="en-US"/>
+        </w:rPr>
+        <w:t xml:space="preserve"> A</w:t>
+      </w:r>
+      <w:r>
+        <w:rPr>
+          <w:lang w:val="en-US"/>
+        </w:rPr>
+        <w:t xml:space="preserve"> suitable </w:t>
+      </w:r>
+      <w:r>
+        <w:rPr>
+          <w:lang w:val="en-US"/>
+        </w:rPr>
+        <w:t xml:space="preserve">control </w:t>
+      </w:r>
+      <w:r>
+        <w:rPr>
+          <w:lang w:val="en-US"/>
+        </w:rPr>
+        <w:t xml:space="preserve">architecture </w:t>
+      </w:r>
+      <w:r>
+        <w:rPr>
+          <w:lang w:val="en-US"/>
+        </w:rPr>
+        <w:t>can then be designed to</w:t>
+      </w:r>
+      <w:r>
+        <w:rPr>
+          <w:lang w:val="en-US"/>
+        </w:rPr>
+        <w:t xml:space="preserve"> coordinate the agents</w:t>
+      </w:r>
+      <w:r>
+        <w:rPr>
+          <w:lang w:val="en-US"/>
+        </w:rPr>
+        <w:t>’ behaviors:</w:t>
+      </w:r>
       <w:r>
         <w:rPr>
           <w:lang w:val="en-US"/>
         </w:rPr>
         <w:t xml:space="preserve"> </w:t>
       </w:r>
-      <w:sdt>
-        <w:sdtPr>
-          <w:rPr>
-            <w:lang w:val="en-US"/>
-          </w:rPr>
-          <w:id w:val="-1064715428"/>
-          <w:citation/>
-        </w:sdtPr>
-        <w:sdtContent>
-          <w:r>
-            <w:rPr>
-              <w:lang w:val="en-US"/>
-            </w:rPr>
-            <w:fldChar w:fldCharType="begin"/>
-          </w:r>
-          <w:r>
-            <w:instrText xml:space="preserve"> CITATION TLe14 \l 3081 </w:instrText>
-          </w:r>
-          <w:r>
-            <w:rPr>
-              <w:lang w:val="en-US"/>
-            </w:rPr>
-            <w:fldChar w:fldCharType="separate"/>
-          </w:r>
-          <w:r>
-            <w:rPr>
-              <w:noProof/>
-            </w:rPr>
-            <w:t>[6]</w:t>
-          </w:r>
-          <w:r>
-            <w:rPr>
-              <w:lang w:val="en-US"/>
-            </w:rPr>
-            <w:fldChar w:fldCharType="end"/>
-          </w:r>
-        </w:sdtContent>
-      </w:sdt>
-      <w:r>
-        <w:rPr>
-          <w:lang w:val="en-US"/>
-        </w:rPr>
-        <w:t xml:space="preserve"> </w:t>
-      </w:r>
-      <w:sdt>
-        <w:sdtPr>
-          <w:rPr>
-            <w:lang w:val="en-US"/>
-          </w:rPr>
-          <w:id w:val="1361236641"/>
-          <w:citation/>
-        </w:sdtPr>
-        <w:sdtContent>
-          <w:r>
-            <w:rPr>
-              <w:lang w:val="en-US"/>
-            </w:rPr>
-            <w:fldChar w:fldCharType="begin"/>
-          </w:r>
-          <w:r>
-            <w:instrText xml:space="preserve"> CITATION MGa17 \l 3081 </w:instrText>
-          </w:r>
-          <w:r>
-            <w:rPr>
-              <w:lang w:val="en-US"/>
-            </w:rPr>
-            <w:fldChar w:fldCharType="separate"/>
-          </w:r>
-          <w:r>
-            <w:rPr>
-              <w:noProof/>
-            </w:rPr>
-            <w:t>[8]</w:t>
-          </w:r>
-          <w:r>
-            <w:rPr>
-              <w:lang w:val="en-US"/>
-            </w:rPr>
-            <w:fldChar w:fldCharType="end"/>
-          </w:r>
-        </w:sdtContent>
-      </w:sdt>
-      <w:r>
-        <w:rPr>
-          <w:lang w:val="en-US"/>
-        </w:rPr>
-        <w:t xml:space="preserve"> </w:t>
-      </w:r>
-      <w:sdt>
-        <w:sdtPr>
-          <w:rPr>
-            <w:lang w:val="en-US"/>
-          </w:rPr>
-          <w:id w:val="1401937025"/>
-          <w:citation/>
-        </w:sdtPr>
-        <w:sdtContent>
-          <w:r>
-            <w:rPr>
-              <w:lang w:val="en-US"/>
-            </w:rPr>
-            <w:fldChar w:fldCharType="begin"/>
-          </w:r>
-          <w:r>
-            <w:instrText xml:space="preserve"> CITATION MTo18 \l 3081 </w:instrText>
-          </w:r>
-          <w:r>
-            <w:rPr>
-              <w:lang w:val="en-US"/>
-            </w:rPr>
-            <w:fldChar w:fldCharType="separate"/>
-          </w:r>
-          <w:r>
-            <w:rPr>
-              <w:noProof/>
-            </w:rPr>
-            <w:t>[15]</w:t>
-          </w:r>
-          <w:r>
-            <w:rPr>
-              <w:lang w:val="en-US"/>
-            </w:rPr>
-            <w:fldChar w:fldCharType="end"/>
-          </w:r>
-        </w:sdtContent>
-      </w:sdt>
-      <w:r>
-        <w:rPr>
-          <w:lang w:val="en-US"/>
-        </w:rPr>
-        <w:t>. Despite having a more complex control problem, cable suspension allows for more versatile control of the payload’s attitude.</w:t>
-      </w:r>
-    </w:p>
-    <w:p>
-      <w:pPr>
-        <w:spacing w:line="360" w:lineRule="auto"/>
-        <w:jc w:val="both"/>
-        <w:rPr>
-          <w:lang w:val="en-US"/>
-        </w:rPr>
-      </w:pPr>
+    </w:p>
+    <w:p>
+      <w:pPr>
+        <w:pStyle w:val="ListParagraph"/>
+        <w:numPr>
+          <w:ilvl w:val="0"/>
+          <w:numId w:val="4"/>
+        </w:numPr>
+        <w:spacing w:line="360" w:lineRule="auto"/>
+        <w:jc w:val="both"/>
+        <w:rPr>
+          <w:lang w:val="en-US"/>
+        </w:rPr>
+      </w:pPr>
+      <w:r>
+        <w:rPr>
+          <w:lang w:val="en-US"/>
+        </w:rPr>
+        <w:t>Centralized control</w:t>
+      </w:r>
+      <w:r>
+        <w:rPr>
+          <w:lang w:val="en-US"/>
+        </w:rPr>
+        <w:t xml:space="preserve"> algorithms</w:t>
+      </w:r>
+      <w:r>
+        <w:rPr>
+          <w:lang w:val="en-US"/>
+        </w:rPr>
+        <w:t xml:space="preserve"> require decisions </w:t>
+      </w:r>
+      <w:r>
+        <w:rPr>
+          <w:lang w:val="en-US"/>
+        </w:rPr>
+        <w:t xml:space="preserve">to be </w:t>
+      </w:r>
+      <w:r>
+        <w:rPr>
+          <w:lang w:val="en-US"/>
+        </w:rPr>
+        <w:t xml:space="preserve">made in one location </w:t>
+      </w:r>
+      <w:r>
+        <w:rPr>
+          <w:lang w:val="en-US"/>
+        </w:rPr>
+        <w:t>and</w:t>
+      </w:r>
+      <w:r>
+        <w:rPr>
+          <w:lang w:val="en-US"/>
+        </w:rPr>
+        <w:t xml:space="preserve"> communicated to all agents</w:t>
+      </w:r>
+      <w:r>
+        <w:rPr>
+          <w:lang w:val="en-US"/>
+        </w:rPr>
+        <w:t>;</w:t>
+      </w:r>
+    </w:p>
+    <w:p>
+      <w:pPr>
+        <w:pStyle w:val="ListParagraph"/>
+        <w:numPr>
+          <w:ilvl w:val="0"/>
+          <w:numId w:val="4"/>
+        </w:numPr>
+        <w:spacing w:line="360" w:lineRule="auto"/>
+        <w:jc w:val="both"/>
+        <w:rPr>
+          <w:lang w:val="en-US"/>
+        </w:rPr>
+      </w:pPr>
+      <w:r>
+        <w:rPr>
+          <w:lang w:val="en-US"/>
+        </w:rPr>
+        <w:t>D</w:t>
+      </w:r>
+      <w:r>
+        <w:rPr>
+          <w:lang w:val="en-US"/>
+        </w:rPr>
+        <w:t xml:space="preserve">ecentralized control </w:t>
+      </w:r>
+      <w:r>
+        <w:rPr>
+          <w:lang w:val="en-US"/>
+        </w:rPr>
+        <w:t>algorithms involve</w:t>
+      </w:r>
+      <w:r>
+        <w:rPr>
+          <w:lang w:val="en-US"/>
+        </w:rPr>
+        <w:t xml:space="preserve"> each agent </w:t>
+      </w:r>
+      <w:r>
+        <w:rPr>
+          <w:lang w:val="en-US"/>
+        </w:rPr>
+        <w:t xml:space="preserve">making </w:t>
+      </w:r>
+      <w:r>
+        <w:rPr>
+          <w:lang w:val="en-US"/>
+        </w:rPr>
+        <w:t>their own decisions without communicating with peers</w:t>
+      </w:r>
+      <w:r>
+        <w:rPr>
+          <w:lang w:val="en-US"/>
+        </w:rPr>
+        <w:t>;</w:t>
+      </w:r>
+    </w:p>
+    <w:p>
+      <w:pPr>
+        <w:pStyle w:val="ListParagraph"/>
+        <w:numPr>
+          <w:ilvl w:val="0"/>
+          <w:numId w:val="4"/>
+        </w:numPr>
+        <w:spacing w:line="360" w:lineRule="auto"/>
+        <w:jc w:val="both"/>
+        <w:rPr>
+          <w:lang w:val="en-US"/>
+        </w:rPr>
+      </w:pPr>
+      <w:r>
+        <w:rPr>
+          <w:lang w:val="en-US"/>
+        </w:rPr>
+        <w:t>Distributed control</w:t>
+      </w:r>
+      <w:r>
+        <w:rPr>
+          <w:lang w:val="en-US"/>
+        </w:rPr>
+        <w:t xml:space="preserve"> algorithms</w:t>
+      </w:r>
+      <w:r>
+        <w:rPr>
+          <w:lang w:val="en-US"/>
+        </w:rPr>
+        <w:t xml:space="preserve"> involve each agent making decisions with </w:t>
+      </w:r>
+      <w:r>
+        <w:rPr>
+          <w:lang w:val="en-US"/>
+        </w:rPr>
+        <w:t xml:space="preserve">some communication with peers. </w:t>
+      </w:r>
+    </w:p>
+    <w:p>
+      <w:pPr>
+        <w:spacing w:line="360" w:lineRule="auto"/>
+        <w:jc w:val="both"/>
+        <w:rPr>
+          <w:lang w:val="en-US"/>
+        </w:rPr>
+      </w:pPr>
+      <w:r>
+        <w:rPr>
+          <w:lang w:val="en-US"/>
+        </w:rPr>
+        <w:t>A c</w:t>
+      </w:r>
+      <w:r>
+        <w:rPr>
+          <w:lang w:val="en-US"/>
+        </w:rPr>
+        <w:t xml:space="preserve">ontemporary trend in UAV-based </w:t>
+      </w:r>
+      <w:r>
+        <w:rPr>
+          <w:lang w:val="en-US"/>
+        </w:rPr>
+        <w:t xml:space="preserve">CPT </w:t>
+      </w:r>
+      <w:r>
+        <w:rPr>
+          <w:lang w:val="en-US"/>
+        </w:rPr>
+        <w:t xml:space="preserve">research has seen a </w:t>
+      </w:r>
+      <w:r>
+        <w:rPr>
+          <w:lang w:val="en-US"/>
+        </w:rPr>
+        <w:t>shift from centralized control to decentralized contr</w:t>
+      </w:r>
+      <w:r>
+        <w:rPr>
+          <w:lang w:val="en-US"/>
+        </w:rPr>
+        <w:t xml:space="preserve">ol. Among CPT schemes using cable-suspension, </w:t>
+      </w:r>
+      <w:r>
+        <w:rPr>
+          <w:lang w:val="en-US"/>
+        </w:rPr>
+        <w:t>all three types of control architectures have been implemented.</w:t>
+      </w:r>
+      <w:r>
+        <w:rPr>
+          <w:lang w:val="en-US"/>
+        </w:rPr>
+        <w:t xml:space="preserve"> Centralized architectures relying on PID controllers are proposed in Michael10, Gimenez18 and Pereira18, while a nonlinear PD controller is proposed in Lee14. </w:t>
+      </w:r>
+      <w:r>
+        <w:rPr>
+          <w:lang w:val="en-US"/>
+        </w:rPr>
+        <w:t xml:space="preserve">Decentralized control underpins several recent proposals involving LQR (Gassner17, Shirani18), admittance control (Tognon18), a bio-inspired algorithm (Gabellieri18) and MPC (Tagliabue17). </w:t>
+      </w:r>
+      <w:r>
+        <w:rPr>
+          <w:lang w:val="en-US"/>
+        </w:rPr>
+        <w:t xml:space="preserve">Fewer proposals </w:t>
+      </w:r>
+      <w:r>
+        <w:rPr>
+          <w:lang w:val="en-US"/>
+        </w:rPr>
+        <w:t xml:space="preserve">have implemented a distributed control architecture; Cotsakis18 </w:t>
+      </w:r>
+      <w:r>
+        <w:rPr>
+          <w:lang w:val="en-US"/>
+        </w:rPr>
+        <w:t>use</w:t>
+      </w:r>
+      <w:r>
+        <w:rPr>
+          <w:lang w:val="en-US"/>
+        </w:rPr>
+        <w:t xml:space="preserve"> a PD controller, while Klausen18 adopt a passivity-based approach. Among CPT schemes using rigid payload grasping, a centralized control architecture relying on LQR is presented in Tan18, while a distributed wrench controller is proposed in Wang18. A notable </w:t>
+      </w:r>
+      <w:r>
+        <w:rPr>
+          <w:lang w:val="en-US"/>
+        </w:rPr>
+        <w:t>feature</w:t>
+      </w:r>
+      <w:r>
+        <w:rPr>
+          <w:lang w:val="en-US"/>
+        </w:rPr>
+        <w:t xml:space="preserve"> of the distributed control architecture in Lee18 is </w:t>
+      </w:r>
+      <w:r>
+        <w:rPr>
+          <w:lang w:val="en-US"/>
+        </w:rPr>
+        <w:t>the</w:t>
+      </w:r>
+      <w:r>
+        <w:rPr>
+          <w:lang w:val="en-US"/>
+        </w:rPr>
+        <w:t xml:space="preserve"> online estimation of the payload’s mass and inertial properties</w:t>
+      </w:r>
+      <w:r>
+        <w:rPr>
+          <w:lang w:val="en-US"/>
+        </w:rPr>
+        <w:t xml:space="preserve">. </w:t>
+      </w:r>
+    </w:p>
+    <w:p>
+      <w:pPr>
+        <w:spacing w:line="360" w:lineRule="auto"/>
+        <w:jc w:val="both"/>
+        <w:rPr>
+          <w:lang w:val="en-US"/>
+        </w:rPr>
+      </w:pPr>
+      <w:r>
+        <w:rPr>
+          <w:lang w:val="en-US"/>
+        </w:rPr>
+        <w:t xml:space="preserve">A small number of contemporary CPT schemes </w:t>
+      </w:r>
+      <w:proofErr w:type="gramStart"/>
+      <w:r>
+        <w:rPr>
+          <w:lang w:val="en-US"/>
+        </w:rPr>
+        <w:t>involve</w:t>
+      </w:r>
+      <w:proofErr w:type="gramEnd"/>
+      <w:r>
+        <w:rPr>
+          <w:lang w:val="en-US"/>
+        </w:rPr>
+        <w:t xml:space="preserve"> terrestrial vehicles. </w:t>
+      </w:r>
+      <w:proofErr w:type="spellStart"/>
+      <w:r>
+        <w:rPr>
+          <w:lang w:val="en-US"/>
+        </w:rPr>
+        <w:t>Ebel</w:t>
+      </w:r>
+      <w:proofErr w:type="spellEnd"/>
+      <w:r>
+        <w:rPr>
+          <w:lang w:val="en-US"/>
+        </w:rPr>
+        <w:t xml:space="preserve"> and Eberhard18 propose a distributed architecture for collaborative pushing of an object by mobile robots</w:t>
+      </w:r>
+      <w:r>
+        <w:rPr>
+          <w:lang w:val="en-US"/>
+        </w:rPr>
+        <w:t xml:space="preserve">, relying on PI controllers for agent propulsion and penalty forces for inter-agent collision avoidance. </w:t>
+      </w:r>
+      <w:proofErr w:type="spellStart"/>
+      <w:r>
+        <w:rPr>
+          <w:lang w:val="en-US"/>
+        </w:rPr>
+        <w:t>Babaie</w:t>
+      </w:r>
+      <w:proofErr w:type="spellEnd"/>
+      <w:r>
+        <w:rPr>
+          <w:lang w:val="en-US"/>
+        </w:rPr>
+        <w:t xml:space="preserve"> and Ehyaie17 study a decentralized sliding mode controller for a rigidly-grasped payload, while Verginis18 implement a distributed controller using receding horizon MPC.</w:t>
+      </w:r>
     </w:p>
     <w:p>
       <w:pPr>
@@ -1862,22 +1834,23 @@
     <w:p>
       <w:pPr>
         <w:pStyle w:val="FootnoteText"/>
-        <w:rPr>
-          <w:lang w:val="en-US"/>
-        </w:rPr>
       </w:pPr>
       <w:r>
         <w:rPr>
           <w:rStyle w:val="FootnoteReference"/>
-          <w:lang w:val="en-US"/>
         </w:rPr>
         <w:footnoteRef/>
       </w:r>
       <w:r>
-        <w:rPr>
-          <w:lang w:val="en-US"/>
-        </w:rPr>
-        <w:t xml:space="preserve"> Please refer to Appendix 1 for a list of papers discussing CPT schemes and their respective algorithms.</w:t>
+        <w:t xml:space="preserve"> </w:t>
+      </w:r>
+      <w:proofErr w:type="spellStart"/>
+      <w:r>
+        <w:t>Khamseh</w:t>
+      </w:r>
+      <w:proofErr w:type="spellEnd"/>
+      <w:r>
+        <w:t xml:space="preserve"> et al. 2018 – see November notes surveys.docx</w:t>
       </w:r>
     </w:p>
   </w:footnote>
@@ -1887,6 +1860,119 @@
 <file path=word/numbering.xml><?xml version="1.0" encoding="utf-8"?>
 <w:numbering xmlns:wpc="http://schemas.microsoft.com/office/word/2010/wordprocessingCanvas" xmlns:cx="http://schemas.microsoft.com/office/drawing/2014/chartex" xmlns:cx1="http://schemas.microsoft.com/office/drawing/2015/9/8/chartex" xmlns:cx2="http://schemas.microsoft.com/office/drawing/2015/10/21/chartex" xmlns:cx3="http://schemas.microsoft.com/office/drawing/2016/5/9/chartex" xmlns:cx4="http://schemas.microsoft.com/office/drawing/2016/5/10/chartex" xmlns:cx5="http://schemas.microsoft.com/office/drawing/2016/5/11/chartex" xmlns:cx6="http://schemas.microsoft.com/office/drawing/2016/5/12/chartex" xmlns:cx7="http://schemas.microsoft.com/office/drawing/2016/5/13/chartex" xmlns:cx8="http://schemas.microsoft.com/office/drawing/2016/5/14/chartex" xmlns:mc="http://schemas.openxmlformats.org/markup-compatibility/2006" xmlns:aink="http://schemas.microsoft.com/office/drawing/2016/ink" xmlns:am3d="http://schemas.microsoft.com/office/drawing/2017/model3d" xmlns:o="urn:schemas-microsoft-com:office:office" xmlns:r="http://schemas.openxmlformats.org/officeDocument/2006/relationships" xmlns:m="http://schemas.openxmlformats.org/officeDocument/2006/math" xmlns:v="urn:schemas-microsoft-com:vml" xmlns:wp14="http://schemas.microsoft.com/office/word/2010/wordprocessingDrawing" xmlns:wp="http://schemas.openxmlformats.org/drawingml/2006/wordprocessingDrawing" xmlns:w10="urn:schemas-microsoft-com:office:word" xmlns:w="http://schemas.openxmlformats.org/wordprocessingml/2006/main" xmlns:w14="http://schemas.microsoft.com/office/word/2010/wordml" xmlns:w15="http://schemas.microsoft.com/office/word/2012/wordml" xmlns:w16cid="http://schemas.microsoft.com/office/word/2016/wordml/cid" xmlns:w16se="http://schemas.microsoft.com/office/word/2015/wordml/symex" xmlns:wpg="http://schemas.microsoft.com/office/word/2010/wordprocessingGroup" xmlns:wpi="http://schemas.microsoft.com/office/word/2010/wordprocessingInk" xmlns:wne="http://schemas.microsoft.com/office/word/2006/wordml" xmlns:wps="http://schemas.microsoft.com/office/word/2010/wordprocessingShape" mc:Ignorable="w14 w15 w16se w16cid wp14">
   <w:abstractNum w:abstractNumId="0" w15:restartNumberingAfterBreak="0">
+    <w:nsid w:val="02081341"/>
+    <w:multiLevelType w:val="hybridMultilevel"/>
+    <w:tmpl w:val="A5F42454"/>
+    <w:lvl w:ilvl="0" w:tplc="04090001">
+      <w:start w:val="1"/>
+      <w:numFmt w:val="bullet"/>
+      <w:lvlText w:val=""/>
+      <w:lvlJc w:val="left"/>
+      <w:pPr>
+        <w:ind w:left="720" w:hanging="360"/>
+      </w:pPr>
+      <w:rPr>
+        <w:rFonts w:ascii="Symbol" w:hAnsi="Symbol" w:hint="default"/>
+      </w:rPr>
+    </w:lvl>
+    <w:lvl w:ilvl="1" w:tplc="04090003" w:tentative="1">
+      <w:start w:val="1"/>
+      <w:numFmt w:val="bullet"/>
+      <w:lvlText w:val="o"/>
+      <w:lvlJc w:val="left"/>
+      <w:pPr>
+        <w:ind w:left="1440" w:hanging="360"/>
+      </w:pPr>
+      <w:rPr>
+        <w:rFonts w:ascii="Courier New" w:hAnsi="Courier New" w:cs="Courier New" w:hint="default"/>
+      </w:rPr>
+    </w:lvl>
+    <w:lvl w:ilvl="2" w:tplc="04090005" w:tentative="1">
+      <w:start w:val="1"/>
+      <w:numFmt w:val="bullet"/>
+      <w:lvlText w:val=""/>
+      <w:lvlJc w:val="left"/>
+      <w:pPr>
+        <w:ind w:left="2160" w:hanging="360"/>
+      </w:pPr>
+      <w:rPr>
+        <w:rFonts w:ascii="Wingdings" w:hAnsi="Wingdings" w:hint="default"/>
+      </w:rPr>
+    </w:lvl>
+    <w:lvl w:ilvl="3" w:tplc="04090001" w:tentative="1">
+      <w:start w:val="1"/>
+      <w:numFmt w:val="bullet"/>
+      <w:lvlText w:val=""/>
+      <w:lvlJc w:val="left"/>
+      <w:pPr>
+        <w:ind w:left="2880" w:hanging="360"/>
+      </w:pPr>
+      <w:rPr>
+        <w:rFonts w:ascii="Symbol" w:hAnsi="Symbol" w:hint="default"/>
+      </w:rPr>
+    </w:lvl>
+    <w:lvl w:ilvl="4" w:tplc="04090003" w:tentative="1">
+      <w:start w:val="1"/>
+      <w:numFmt w:val="bullet"/>
+      <w:lvlText w:val="o"/>
+      <w:lvlJc w:val="left"/>
+      <w:pPr>
+        <w:ind w:left="3600" w:hanging="360"/>
+      </w:pPr>
+      <w:rPr>
+        <w:rFonts w:ascii="Courier New" w:hAnsi="Courier New" w:cs="Courier New" w:hint="default"/>
+      </w:rPr>
+    </w:lvl>
+    <w:lvl w:ilvl="5" w:tplc="04090005" w:tentative="1">
+      <w:start w:val="1"/>
+      <w:numFmt w:val="bullet"/>
+      <w:lvlText w:val=""/>
+      <w:lvlJc w:val="left"/>
+      <w:pPr>
+        <w:ind w:left="4320" w:hanging="360"/>
+      </w:pPr>
+      <w:rPr>
+        <w:rFonts w:ascii="Wingdings" w:hAnsi="Wingdings" w:hint="default"/>
+      </w:rPr>
+    </w:lvl>
+    <w:lvl w:ilvl="6" w:tplc="04090001" w:tentative="1">
+      <w:start w:val="1"/>
+      <w:numFmt w:val="bullet"/>
+      <w:lvlText w:val=""/>
+      <w:lvlJc w:val="left"/>
+      <w:pPr>
+        <w:ind w:left="5040" w:hanging="360"/>
+      </w:pPr>
+      <w:rPr>
+        <w:rFonts w:ascii="Symbol" w:hAnsi="Symbol" w:hint="default"/>
+      </w:rPr>
+    </w:lvl>
+    <w:lvl w:ilvl="7" w:tplc="04090003" w:tentative="1">
+      <w:start w:val="1"/>
+      <w:numFmt w:val="bullet"/>
+      <w:lvlText w:val="o"/>
+      <w:lvlJc w:val="left"/>
+      <w:pPr>
+        <w:ind w:left="5760" w:hanging="360"/>
+      </w:pPr>
+      <w:rPr>
+        <w:rFonts w:ascii="Courier New" w:hAnsi="Courier New" w:cs="Courier New" w:hint="default"/>
+      </w:rPr>
+    </w:lvl>
+    <w:lvl w:ilvl="8" w:tplc="04090005" w:tentative="1">
+      <w:start w:val="1"/>
+      <w:numFmt w:val="bullet"/>
+      <w:lvlText w:val=""/>
+      <w:lvlJc w:val="left"/>
+      <w:pPr>
+        <w:ind w:left="6480" w:hanging="360"/>
+      </w:pPr>
+      <w:rPr>
+        <w:rFonts w:ascii="Wingdings" w:hAnsi="Wingdings" w:hint="default"/>
+      </w:rPr>
+    </w:lvl>
+  </w:abstractNum>
+  <w:abstractNum w:abstractNumId="1" w15:restartNumberingAfterBreak="0">
     <w:nsid w:val="02CC095D"/>
     <w:multiLevelType w:val="hybridMultilevel"/>
     <w:tmpl w:val="C478CCE0"/>
@@ -1999,7 +2085,7 @@
       </w:rPr>
     </w:lvl>
   </w:abstractNum>
-  <w:abstractNum w:abstractNumId="1" w15:restartNumberingAfterBreak="0">
+  <w:abstractNum w:abstractNumId="2" w15:restartNumberingAfterBreak="0">
     <w:nsid w:val="4C523139"/>
     <w:multiLevelType w:val="hybridMultilevel"/>
     <w:tmpl w:val="359C0858"/>
@@ -2112,7 +2198,7 @@
       </w:rPr>
     </w:lvl>
   </w:abstractNum>
-  <w:abstractNum w:abstractNumId="2" w15:restartNumberingAfterBreak="0">
+  <w:abstractNum w:abstractNumId="3" w15:restartNumberingAfterBreak="0">
     <w:nsid w:val="74617D2A"/>
     <w:multiLevelType w:val="hybridMultilevel"/>
     <w:tmpl w:val="F7E22804"/>
@@ -2199,13 +2285,16 @@
     </w:lvl>
   </w:abstractNum>
   <w:num w:numId="1">
-    <w:abstractNumId w:val="0"/>
+    <w:abstractNumId w:val="1"/>
   </w:num>
   <w:num w:numId="2">
+    <w:abstractNumId w:val="3"/>
+  </w:num>
+  <w:num w:numId="3">
     <w:abstractNumId w:val="2"/>
   </w:num>
-  <w:num w:numId="3">
-    <w:abstractNumId w:val="1"/>
+  <w:num w:numId="4">
+    <w:abstractNumId w:val="0"/>
   </w:num>
 </w:numbering>
 </file>
@@ -3302,7 +3391,7 @@
 </file>
 
 <file path=customXml/itemProps1.xml><?xml version="1.0" encoding="utf-8"?>
-<ds:datastoreItem xmlns:ds="http://schemas.openxmlformats.org/officeDocument/2006/customXml" ds:itemID="{5C604CAA-706E-4703-939C-92CF5F1EB025}">
+<ds:datastoreItem xmlns:ds="http://schemas.openxmlformats.org/officeDocument/2006/customXml" ds:itemID="{C2170EF4-F6DF-410B-A3CF-94A92FCC7554}">
   <ds:schemaRefs>
     <ds:schemaRef ds:uri="http://schemas.openxmlformats.org/officeDocument/2006/bibliography"/>
   </ds:schemaRefs>

</xml_diff>